<commit_message>
Thesis update as of 13-04-16
</commit_message>
<xml_diff>
--- a/Rachel/Rachel_THESIS_06-04-16.docx
+++ b/Rachel/Rachel_THESIS_06-04-16.docx
@@ -867,6 +867,14 @@
     </w:p>
     <w:sdt>
       <w:sdtPr>
+        <w:rPr>
+          <w:rFonts w:asciiTheme="minorHAnsi" w:eastAsiaTheme="minorHAnsi" w:hAnsiTheme="minorHAnsi" w:cstheme="minorBidi"/>
+          <w:b w:val="0"/>
+          <w:color w:val="auto"/>
+          <w:sz w:val="22"/>
+          <w:szCs w:val="22"/>
+          <w:lang w:val="en-GB"/>
+        </w:rPr>
         <w:id w:val="47739964"/>
         <w:docPartObj>
           <w:docPartGallery w:val="Table of Contents"/>
@@ -875,13 +883,8 @@
       </w:sdtPr>
       <w:sdtEndPr>
         <w:rPr>
-          <w:rFonts w:asciiTheme="minorHAnsi" w:eastAsiaTheme="minorHAnsi" w:hAnsiTheme="minorHAnsi" w:cstheme="minorBidi"/>
           <w:bCs/>
           <w:noProof/>
-          <w:color w:val="auto"/>
-          <w:sz w:val="22"/>
-          <w:szCs w:val="22"/>
-          <w:lang w:val="en-GB"/>
         </w:rPr>
       </w:sdtEndPr>
       <w:sdtContent>
@@ -5071,27 +5074,14 @@
                             <w:r>
                               <w:t xml:space="preserve">Figure </w:t>
                             </w:r>
-                            <w:r>
-                              <w:fldChar w:fldCharType="begin"/>
-                            </w:r>
-                            <w:r>
-                              <w:instrText xml:space="preserve"> SEQ Figure \* ARABIC </w:instrText>
-                            </w:r>
-                            <w:r>
-                              <w:fldChar w:fldCharType="separate"/>
-                            </w:r>
-                            <w:r>
-                              <w:rPr>
-                                <w:noProof/>
-                              </w:rPr>
-                              <w:t>1</w:t>
-                            </w:r>
-                            <w:r>
-                              <w:rPr>
-                                <w:noProof/>
-                              </w:rPr>
-                              <w:fldChar w:fldCharType="end"/>
-                            </w:r>
+                            <w:fldSimple w:instr=" SEQ Figure \* ARABIC ">
+                              <w:r>
+                                <w:rPr>
+                                  <w:noProof/>
+                                </w:rPr>
+                                <w:t>1</w:t>
+                              </w:r>
+                            </w:fldSimple>
                             <w:r>
                               <w:t xml:space="preserve"> - </w:t>
                             </w:r>
@@ -5146,27 +5136,14 @@
                       <w:r>
                         <w:t xml:space="preserve">Figure </w:t>
                       </w:r>
-                      <w:r>
-                        <w:fldChar w:fldCharType="begin"/>
-                      </w:r>
-                      <w:r>
-                        <w:instrText xml:space="preserve"> SEQ Figure \* ARABIC </w:instrText>
-                      </w:r>
-                      <w:r>
-                        <w:fldChar w:fldCharType="separate"/>
-                      </w:r>
-                      <w:r>
-                        <w:rPr>
-                          <w:noProof/>
-                        </w:rPr>
-                        <w:t>1</w:t>
-                      </w:r>
-                      <w:r>
-                        <w:rPr>
-                          <w:noProof/>
-                        </w:rPr>
-                        <w:fldChar w:fldCharType="end"/>
-                      </w:r>
+                      <w:fldSimple w:instr=" SEQ Figure \* ARABIC ">
+                        <w:r>
+                          <w:rPr>
+                            <w:noProof/>
+                          </w:rPr>
+                          <w:t>1</w:t>
+                        </w:r>
+                      </w:fldSimple>
                       <w:r>
                         <w:t xml:space="preserve"> - </w:t>
                       </w:r>
@@ -6486,27 +6463,14 @@
       <w:r>
         <w:t xml:space="preserve">Figure </w:t>
       </w:r>
-      <w:r>
-        <w:fldChar w:fldCharType="begin"/>
-      </w:r>
-      <w:r>
-        <w:instrText xml:space="preserve"> SEQ Figure \* ARABIC </w:instrText>
-      </w:r>
-      <w:r>
-        <w:fldChar w:fldCharType="separate"/>
-      </w:r>
-      <w:r>
-        <w:rPr>
-          <w:noProof/>
-        </w:rPr>
-        <w:t>2</w:t>
-      </w:r>
-      <w:r>
-        <w:rPr>
-          <w:noProof/>
-        </w:rPr>
-        <w:fldChar w:fldCharType="end"/>
-      </w:r>
+      <w:fldSimple w:instr=" SEQ Figure \* ARABIC ">
+        <w:r>
+          <w:rPr>
+            <w:noProof/>
+          </w:rPr>
+          <w:t>2</w:t>
+        </w:r>
+      </w:fldSimple>
       <w:r>
         <w:t xml:space="preserve"> Gantt-Chart</w:t>
       </w:r>
@@ -7097,27 +7061,14 @@
       <w:r>
         <w:t xml:space="preserve">Figure </w:t>
       </w:r>
-      <w:r>
-        <w:fldChar w:fldCharType="begin"/>
-      </w:r>
-      <w:r>
-        <w:instrText xml:space="preserve"> SEQ Figure \* ARABIC </w:instrText>
-      </w:r>
-      <w:r>
-        <w:fldChar w:fldCharType="separate"/>
-      </w:r>
-      <w:r>
-        <w:rPr>
-          <w:noProof/>
-        </w:rPr>
-        <w:t>3</w:t>
-      </w:r>
-      <w:r>
-        <w:rPr>
-          <w:noProof/>
-        </w:rPr>
-        <w:fldChar w:fldCharType="end"/>
-      </w:r>
+      <w:fldSimple w:instr=" SEQ Figure \* ARABIC ">
+        <w:r>
+          <w:rPr>
+            <w:noProof/>
+          </w:rPr>
+          <w:t>3</w:t>
+        </w:r>
+      </w:fldSimple>
       <w:r>
         <w:t xml:space="preserve"> - An ex</w:t>
       </w:r>
@@ -9561,8 +9512,8 @@
           <w:rFonts w:eastAsiaTheme="minorHAnsi"/>
         </w:rPr>
       </w:pPr>
-      <w:bookmarkStart w:id="61" w:name="_Toc5321"/>
-      <w:bookmarkStart w:id="62" w:name="_Toc447734666"/>
+      <w:bookmarkStart w:id="61" w:name="_Toc447734666"/>
+      <w:bookmarkStart w:id="62" w:name="_Toc5321"/>
       <w:r>
         <w:rPr>
           <w:rFonts w:eastAsiaTheme="minorHAnsi"/>
@@ -9570,14 +9521,14 @@
         <w:lastRenderedPageBreak/>
         <w:t>E-Learning and M-Learning</w:t>
       </w:r>
+      <w:bookmarkEnd w:id="61"/>
+      <w:r>
+        <w:rPr>
+          <w:rFonts w:eastAsiaTheme="minorHAnsi"/>
+        </w:rPr>
+        <w:t xml:space="preserve"> </w:t>
+      </w:r>
       <w:bookmarkEnd w:id="62"/>
-      <w:r>
-        <w:rPr>
-          <w:rFonts w:eastAsiaTheme="minorHAnsi"/>
-        </w:rPr>
-        <w:t xml:space="preserve"> </w:t>
-      </w:r>
-      <w:bookmarkEnd w:id="61"/>
     </w:p>
     <w:p>
       <w:pPr>
@@ -10296,8 +10247,8 @@
           <w:rFonts w:eastAsiaTheme="minorHAnsi"/>
         </w:rPr>
       </w:pPr>
-      <w:bookmarkStart w:id="63" w:name="_Toc5322"/>
-      <w:bookmarkStart w:id="64" w:name="_Toc447734667"/>
+      <w:bookmarkStart w:id="63" w:name="_Toc447734667"/>
+      <w:bookmarkStart w:id="64" w:name="_Toc5322"/>
       <w:r>
         <w:rPr>
           <w:rFonts w:eastAsiaTheme="minorHAnsi"/>
@@ -10305,14 +10256,14 @@
         <w:lastRenderedPageBreak/>
         <w:t>Technology in study</w:t>
       </w:r>
+      <w:bookmarkEnd w:id="63"/>
+      <w:r>
+        <w:rPr>
+          <w:rFonts w:eastAsiaTheme="minorHAnsi"/>
+        </w:rPr>
+        <w:t xml:space="preserve"> </w:t>
+      </w:r>
       <w:bookmarkEnd w:id="64"/>
-      <w:r>
-        <w:rPr>
-          <w:rFonts w:eastAsiaTheme="minorHAnsi"/>
-        </w:rPr>
-        <w:t xml:space="preserve"> </w:t>
-      </w:r>
-      <w:bookmarkEnd w:id="63"/>
     </w:p>
     <w:p>
       <w:pPr>
@@ -10760,8 +10711,8 @@
           <w:rFonts w:eastAsiaTheme="minorHAnsi"/>
         </w:rPr>
       </w:pPr>
-      <w:bookmarkStart w:id="65" w:name="_Toc5323"/>
-      <w:bookmarkStart w:id="66" w:name="_Toc447734668"/>
+      <w:bookmarkStart w:id="65" w:name="_Toc447734668"/>
+      <w:bookmarkStart w:id="66" w:name="_Toc5323"/>
       <w:r>
         <w:rPr>
           <w:rFonts w:eastAsiaTheme="minorHAnsi"/>
@@ -10769,14 +10720,14 @@
         <w:lastRenderedPageBreak/>
         <w:t>Web Services for Mobile Learning Applications</w:t>
       </w:r>
+      <w:bookmarkEnd w:id="65"/>
+      <w:r>
+        <w:rPr>
+          <w:rFonts w:eastAsiaTheme="minorHAnsi"/>
+        </w:rPr>
+        <w:t xml:space="preserve"> </w:t>
+      </w:r>
       <w:bookmarkEnd w:id="66"/>
-      <w:r>
-        <w:rPr>
-          <w:rFonts w:eastAsiaTheme="minorHAnsi"/>
-        </w:rPr>
-        <w:t xml:space="preserve"> </w:t>
-      </w:r>
-      <w:bookmarkEnd w:id="65"/>
     </w:p>
     <w:p/>
     <w:p>
@@ -11098,8 +11049,8 @@
           <w:rFonts w:eastAsiaTheme="minorHAnsi"/>
         </w:rPr>
       </w:pPr>
-      <w:bookmarkStart w:id="67" w:name="_Toc5324"/>
-      <w:bookmarkStart w:id="68" w:name="_Toc447734669"/>
+      <w:bookmarkStart w:id="67" w:name="_Toc447734669"/>
+      <w:bookmarkStart w:id="68" w:name="_Toc5324"/>
       <w:r>
         <w:rPr>
           <w:rFonts w:eastAsiaTheme="minorHAnsi"/>
@@ -11107,14 +11058,14 @@
         <w:lastRenderedPageBreak/>
         <w:t>Conclusion</w:t>
       </w:r>
+      <w:bookmarkEnd w:id="67"/>
+      <w:r>
+        <w:rPr>
+          <w:rFonts w:eastAsiaTheme="minorHAnsi"/>
+        </w:rPr>
+        <w:t xml:space="preserve"> </w:t>
+      </w:r>
       <w:bookmarkEnd w:id="68"/>
-      <w:r>
-        <w:rPr>
-          <w:rFonts w:eastAsiaTheme="minorHAnsi"/>
-        </w:rPr>
-        <w:t xml:space="preserve"> </w:t>
-      </w:r>
-      <w:bookmarkEnd w:id="67"/>
     </w:p>
     <w:p/>
     <w:p>
@@ -11160,136 +11111,173 @@
     <w:p>
       <w:pPr>
         <w:spacing w:line="360" w:lineRule="auto"/>
-        <w:rPr>
-          <w:color w:val="FF0000"/>
-        </w:rPr>
-      </w:pPr>
-      <w:r>
-        <w:t xml:space="preserve">This paper explores the </w:t>
-      </w:r>
-      <w:r>
-        <w:t>technology</w:t>
-      </w:r>
-      <w:r>
-        <w:t xml:space="preserve"> that will be used in </w:t>
-      </w:r>
-      <w:r>
-        <w:t xml:space="preserve">the development of the </w:t>
-      </w:r>
-      <w:r>
-        <w:t>app</w:t>
-      </w:r>
-      <w:r>
-        <w:t>lication</w:t>
-      </w:r>
-      <w:r>
-        <w:t xml:space="preserve"> for a </w:t>
-      </w:r>
-      <w:r>
-        <w:t xml:space="preserve">computer </w:t>
-      </w:r>
-      <w:r>
-        <w:t xml:space="preserve">networking </w:t>
-      </w:r>
-      <w:r>
-        <w:t>MCQ-style</w:t>
+      </w:pPr>
+      <w:r>
+        <w:t>In this section, the technology available for the development of this project is explored. A brief synopsis of these technologies is offered</w:t>
+      </w:r>
+      <w:r>
+        <w:t>. The technology covered in this investigation includes Java, JavaScript, PhP, HTML, CSS and Android.</w:t>
+      </w:r>
+    </w:p>
+    <w:p>
+      <w:pPr>
+        <w:spacing w:line="360" w:lineRule="auto"/>
+      </w:pPr>
+    </w:p>
+    <w:p>
+      <w:pPr>
+        <w:pStyle w:val="Heading3"/>
+        <w:spacing w:line="360" w:lineRule="auto"/>
+      </w:pPr>
+      <w:bookmarkStart w:id="70" w:name="_Toc435825184"/>
+      <w:bookmarkStart w:id="71" w:name="_Toc447734674"/>
+      <w:r>
+        <w:t>Java</w:t>
+      </w:r>
+      <w:bookmarkEnd w:id="70"/>
+      <w:bookmarkEnd w:id="71"/>
+    </w:p>
+    <w:p>
+      <w:pPr>
+        <w:spacing w:line="360" w:lineRule="auto"/>
+      </w:pPr>
+      <w:r>
+        <w:t>Java is a programming language developed by James Gosling</w:t>
+      </w:r>
+      <w:r>
+        <w:t xml:space="preserve"> influenced by c and </w:t>
+      </w:r>
+      <w:proofErr w:type="spellStart"/>
+      <w:r>
+        <w:t>c++</w:t>
+      </w:r>
+      <w:proofErr w:type="spellEnd"/>
+      <w:r>
+        <w:t xml:space="preserve">, also enforces an </w:t>
+      </w:r>
+      <w:r>
+        <w:t>object-oriented programming model</w:t>
+      </w:r>
+      <w:r>
+        <w:t xml:space="preserve">. </w:t>
+      </w:r>
+      <w:r>
+        <w:t>It was first introduced to the public in 1995 and is widely used to create Internet applications and other software programs.</w:t>
       </w:r>
       <w:r>
         <w:t xml:space="preserve"> </w:t>
       </w:r>
       <w:r>
-        <w:t xml:space="preserve">learning game. In this </w:t>
-      </w:r>
-      <w:r>
-        <w:t xml:space="preserve">section, a brief synopsis of the </w:t>
-      </w:r>
-      <w:r>
-        <w:t xml:space="preserve">technologies </w:t>
-      </w:r>
-      <w:r>
-        <w:t>to be</w:t>
-      </w:r>
-      <w:r>
-        <w:t xml:space="preserve"> used such as Java, JavaScript, </w:t>
-      </w:r>
+        <w:t>Java is maintained and owned by Oracle.</w:t>
+      </w:r>
+    </w:p>
+    <w:p>
+      <w:pPr>
+        <w:spacing w:line="360" w:lineRule="auto"/>
+      </w:pPr>
+      <w:bookmarkStart w:id="72" w:name="_GoBack"/>
+      <w:bookmarkEnd w:id="72"/>
+    </w:p>
+    <w:p>
+      <w:pPr>
+        <w:pStyle w:val="Heading3"/>
+        <w:spacing w:line="360" w:lineRule="auto"/>
+      </w:pPr>
+      <w:r>
+        <w:t>PHP</w:t>
+      </w:r>
+    </w:p>
+    <w:p>
+      <w:pPr>
+        <w:spacing w:line="360" w:lineRule="auto"/>
+      </w:pPr>
       <w:r>
         <w:t>PhP</w:t>
       </w:r>
       <w:r>
-        <w:t xml:space="preserve">, </w:t>
-      </w:r>
-      <w:r>
-        <w:t>HTML</w:t>
-      </w:r>
-      <w:r>
-        <w:t xml:space="preserve">, </w:t>
-      </w:r>
-      <w:r>
-        <w:t>CSS</w:t>
-      </w:r>
-      <w:r>
-        <w:t xml:space="preserve"> and </w:t>
-      </w:r>
-      <w:r>
-        <w:t>Android will be delivered</w:t>
-      </w:r>
-      <w:r>
-        <w:t xml:space="preserve">. </w:t>
-      </w:r>
-      <w:r>
-        <w:t>This information includes who</w:t>
-      </w:r>
-      <w:r>
-        <w:t xml:space="preserve"> developed them</w:t>
-      </w:r>
-      <w:r>
-        <w:t>,</w:t>
-      </w:r>
-      <w:r>
-        <w:t xml:space="preserve"> to the improvements that they have made to the users</w:t>
-      </w:r>
-      <w:r>
-        <w:t>,</w:t>
-      </w:r>
-      <w:r>
-        <w:t xml:space="preserve"> and how have they changed the way we use them. </w:t>
-      </w:r>
-      <w:r>
-        <w:rPr>
-          <w:color w:val="FF0000"/>
-        </w:rPr>
-        <w:t>Also I will talk about MCQ’s and the benefits of using them.</w:t>
-      </w:r>
-    </w:p>
-    <w:p>
-      <w:pPr>
-        <w:spacing w:line="360" w:lineRule="auto"/>
-      </w:pPr>
-    </w:p>
-    <w:p>
-      <w:pPr>
-        <w:pStyle w:val="Heading3"/>
-        <w:spacing w:line="360" w:lineRule="auto"/>
-      </w:pPr>
+        <w:t xml:space="preserve"> originally stood for Personal Home Page but stands for </w:t>
+      </w:r>
       <w:r>
         <w:t>PHP</w:t>
       </w:r>
-    </w:p>
-    <w:p>
-      <w:pPr>
-        <w:spacing w:line="360" w:lineRule="auto"/>
-      </w:pPr>
+      <w:r>
+        <w:t>: Hypertext Pre-processor</w:t>
+      </w:r>
+      <w:r>
+        <w:t xml:space="preserve"> [</w:t>
+      </w:r>
+      <w:r>
+        <w:t>3</w:t>
+      </w:r>
+      <w:r>
+        <w:t>1].</w:t>
+      </w:r>
+      <w:r>
+        <w:t xml:space="preserve"> </w:t>
+      </w:r>
       <w:r>
         <w:t>PhP</w:t>
       </w:r>
       <w:r>
-        <w:t xml:space="preserve"> originally stood for Personal Home Page but stands for </w:t>
-      </w:r>
-      <w:r>
-        <w:t>PHP</w:t>
-      </w:r>
-      <w:r>
-        <w:t>: Hypertext Pre-processor</w:t>
+        <w:t xml:space="preserve"> is a server-side scripting language designed for web development but also used as a general-purpose programing language. Develo</w:t>
+      </w:r>
+      <w:r>
+        <w:t xml:space="preserve">ped by </w:t>
+      </w:r>
+      <w:proofErr w:type="spellStart"/>
+      <w:r>
+        <w:t>Rasmus</w:t>
+      </w:r>
+      <w:proofErr w:type="spellEnd"/>
+      <w:r>
+        <w:t xml:space="preserve"> </w:t>
+      </w:r>
+      <w:proofErr w:type="spellStart"/>
+      <w:r>
+        <w:t>Lerdorf</w:t>
+      </w:r>
+      <w:proofErr w:type="spellEnd"/>
+      <w:r>
+        <w:t xml:space="preserve"> in 1994, e</w:t>
+      </w:r>
+      <w:r>
+        <w:t xml:space="preserve">arly versions of </w:t>
+      </w:r>
+      <w:r>
+        <w:t>PhP</w:t>
+      </w:r>
+      <w:r>
+        <w:t xml:space="preserve"> were not intended to be a new programming language but as it grew larger and larger, a development team began to form and improve the code quality making </w:t>
+      </w:r>
+      <w:r>
+        <w:t xml:space="preserve">it </w:t>
+      </w:r>
+      <w:r>
+        <w:t xml:space="preserve">more powerful from </w:t>
+      </w:r>
+      <w:r>
+        <w:t>PhP</w:t>
+      </w:r>
+      <w:r>
+        <w:t xml:space="preserve">3 to the current development of </w:t>
+      </w:r>
+      <w:r>
+        <w:t>PhP</w:t>
+      </w:r>
+      <w:r>
+        <w:t>7. The latest version is expected to be released</w:t>
+      </w:r>
+      <w:r>
+        <w:t xml:space="preserve"> </w:t>
+      </w:r>
+      <w:r>
+        <w:t xml:space="preserve">in </w:t>
+      </w:r>
+      <w:r>
+        <w:t>November 2015</w:t>
+      </w:r>
+      <w:r>
+        <w:t>*</w:t>
       </w:r>
       <w:r>
         <w:t xml:space="preserve"> [</w:t>
@@ -11298,82 +11286,6 @@
         <w:t>3</w:t>
       </w:r>
       <w:r>
-        <w:t>1].</w:t>
-      </w:r>
-      <w:r>
-        <w:t xml:space="preserve"> </w:t>
-      </w:r>
-      <w:r>
-        <w:t>PhP</w:t>
-      </w:r>
-      <w:r>
-        <w:t xml:space="preserve"> is a server-side scripting language designed for web development but also used as a general-purpose programing language. Develo</w:t>
-      </w:r>
-      <w:r>
-        <w:t xml:space="preserve">ped by </w:t>
-      </w:r>
-      <w:proofErr w:type="spellStart"/>
-      <w:r>
-        <w:t>Rasmus</w:t>
-      </w:r>
-      <w:proofErr w:type="spellEnd"/>
-      <w:r>
-        <w:t xml:space="preserve"> </w:t>
-      </w:r>
-      <w:proofErr w:type="spellStart"/>
-      <w:r>
-        <w:t>Lerdorf</w:t>
-      </w:r>
-      <w:proofErr w:type="spellEnd"/>
-      <w:r>
-        <w:t xml:space="preserve"> in 1994, e</w:t>
-      </w:r>
-      <w:r>
-        <w:t xml:space="preserve">arly versions of </w:t>
-      </w:r>
-      <w:r>
-        <w:t>PhP</w:t>
-      </w:r>
-      <w:r>
-        <w:t xml:space="preserve"> were not intended to be a new programming language but as it grew larger and larger, a development team began to form and improve the code quality making </w:t>
-      </w:r>
-      <w:r>
-        <w:t xml:space="preserve">it </w:t>
-      </w:r>
-      <w:r>
-        <w:t xml:space="preserve">more powerful from </w:t>
-      </w:r>
-      <w:r>
-        <w:t>PhP</w:t>
-      </w:r>
-      <w:r>
-        <w:t xml:space="preserve">3 to the current development of </w:t>
-      </w:r>
-      <w:r>
-        <w:t>PhP</w:t>
-      </w:r>
-      <w:r>
-        <w:t>7. The latest version is expected to be released</w:t>
-      </w:r>
-      <w:r>
-        <w:t xml:space="preserve"> </w:t>
-      </w:r>
-      <w:r>
-        <w:t xml:space="preserve">in </w:t>
-      </w:r>
-      <w:r>
-        <w:t>November 2015</w:t>
-      </w:r>
-      <w:r>
-        <w:t>*</w:t>
-      </w:r>
-      <w:r>
-        <w:t xml:space="preserve"> [</w:t>
-      </w:r>
-      <w:r>
-        <w:t>3</w:t>
-      </w:r>
-      <w:r>
         <w:t>2].</w:t>
       </w:r>
     </w:p>
@@ -11389,15 +11301,7 @@
         <w:rPr>
           <w:sz w:val="18"/>
         </w:rPr>
-        <w:t>*</w:t>
-      </w:r>
-      <w:bookmarkStart w:id="70" w:name="_GoBack"/>
-      <w:bookmarkEnd w:id="70"/>
-      <w:r>
-        <w:rPr>
-          <w:sz w:val="18"/>
-        </w:rPr>
-        <w:t xml:space="preserve">Note: Release date was December 2015 </w:t>
+        <w:t xml:space="preserve">*Note: Release date was December 2015 </w:t>
       </w:r>
       <w:proofErr w:type="gramStart"/>
       <w:r>
@@ -11484,6 +11388,7 @@
           <w:noProof/>
           <w:lang w:eastAsia="en-GB"/>
         </w:rPr>
+        <w:lastRenderedPageBreak/>
         <w:drawing>
           <wp:inline distT="0" distB="0" distL="0" distR="0" wp14:anchorId="157E9546" wp14:editId="343149BD">
             <wp:extent cx="4524375" cy="2609850"/>
@@ -11543,24 +11448,14 @@
       <w:r>
         <w:t xml:space="preserve">Figure </w:t>
       </w:r>
-      <w:r>
-        <w:fldChar w:fldCharType="begin"/>
-      </w:r>
-      <w:r>
-        <w:instrText xml:space="preserve"> SEQ Figure \* ARABIC </w:instrText>
-      </w:r>
-      <w:r>
-        <w:fldChar w:fldCharType="separate"/>
-      </w:r>
-      <w:r>
-        <w:rPr>
-          <w:noProof/>
-        </w:rPr>
-        <w:t>1</w:t>
-      </w:r>
-      <w:r>
-        <w:fldChar w:fldCharType="end"/>
-      </w:r>
+      <w:fldSimple w:instr=" SEQ Figure \* ARABIC ">
+        <w:r>
+          <w:rPr>
+            <w:noProof/>
+          </w:rPr>
+          <w:t>1</w:t>
+        </w:r>
+      </w:fldSimple>
       <w:r>
         <w:t>-</w:t>
       </w:r>
@@ -11580,7 +11475,6 @@
         <w:rPr>
           <w:rStyle w:val="selectable"/>
         </w:rPr>
-        <w:lastRenderedPageBreak/>
         <w:t>Lerdorf</w:t>
       </w:r>
       <w:proofErr w:type="spellEnd"/>
@@ -11818,53 +11712,6 @@
     </w:p>
     <w:p>
       <w:pPr>
-        <w:pStyle w:val="Heading3"/>
-        <w:spacing w:line="360" w:lineRule="auto"/>
-      </w:pPr>
-      <w:bookmarkStart w:id="71" w:name="_Toc435825184"/>
-      <w:bookmarkStart w:id="72" w:name="_Toc447734674"/>
-      <w:r>
-        <w:t>Java</w:t>
-      </w:r>
-      <w:bookmarkEnd w:id="71"/>
-      <w:bookmarkEnd w:id="72"/>
-    </w:p>
-    <w:p>
-      <w:pPr>
-        <w:spacing w:line="360" w:lineRule="auto"/>
-      </w:pPr>
-      <w:r>
-        <w:t>Java is a programming language developed by James Gosling</w:t>
-      </w:r>
-      <w:r>
-        <w:t xml:space="preserve"> influenced by c and </w:t>
-      </w:r>
-      <w:proofErr w:type="spellStart"/>
-      <w:r>
-        <w:t>c++</w:t>
-      </w:r>
-      <w:proofErr w:type="spellEnd"/>
-      <w:r>
-        <w:t xml:space="preserve">, also enforces an </w:t>
-      </w:r>
-      <w:r>
-        <w:t>object-oriented programming model</w:t>
-      </w:r>
-      <w:r>
-        <w:t xml:space="preserve">. </w:t>
-      </w:r>
-      <w:r>
-        <w:t>It was first introduced to the public in 1995 and is widely used to create Internet applications and other software programs.</w:t>
-      </w:r>
-      <w:r>
-        <w:t xml:space="preserve"> </w:t>
-      </w:r>
-      <w:r>
-        <w:t>Java is maintained and owned by Oracle.</w:t>
-      </w:r>
-    </w:p>
-    <w:p>
-      <w:pPr>
         <w:spacing w:line="360" w:lineRule="auto"/>
       </w:pPr>
     </w:p>
@@ -11876,6 +11723,7 @@
       <w:bookmarkStart w:id="73" w:name="_Toc435825185"/>
       <w:bookmarkStart w:id="74" w:name="_Toc447734675"/>
       <w:r>
+        <w:lastRenderedPageBreak/>
         <w:t>JavaScript</w:t>
       </w:r>
       <w:bookmarkEnd w:id="73"/>
@@ -12279,6 +12127,7 @@
         <w:rPr>
           <w:color w:val="FF0000"/>
         </w:rPr>
+        <w:lastRenderedPageBreak/>
         <w:br w:type="page"/>
       </w:r>
     </w:p>
@@ -13906,21 +13755,7 @@
           <w:rStyle w:val="selectable"/>
           <w:b/>
         </w:rPr>
-        <w:t>[</w:t>
-      </w:r>
-      <w:r>
-        <w:rPr>
-          <w:rStyle w:val="selectable"/>
-          <w:b/>
-        </w:rPr>
-        <w:t>3</w:t>
-      </w:r>
-      <w:r>
-        <w:rPr>
-          <w:rStyle w:val="selectable"/>
-          <w:b/>
-        </w:rPr>
-        <w:t>1] PhP</w:t>
+        <w:t>[31] PhP</w:t>
       </w:r>
       <w:r>
         <w:rPr>
@@ -13972,21 +13807,7 @@
           <w:rStyle w:val="selectable"/>
           <w:b/>
         </w:rPr>
-        <w:t>[</w:t>
-      </w:r>
-      <w:r>
-        <w:rPr>
-          <w:rStyle w:val="selectable"/>
-          <w:b/>
-        </w:rPr>
-        <w:t>32</w:t>
-      </w:r>
-      <w:r>
-        <w:rPr>
-          <w:rStyle w:val="selectable"/>
-          <w:b/>
-        </w:rPr>
-        <w:t>] "PHP: History of PHP - Manual",</w:t>
+        <w:t>[32] "PHP: History of PHP - Manual",</w:t>
       </w:r>
       <w:r>
         <w:rPr>
@@ -14630,7 +14451,7 @@
                   <w:rPr>
                     <w:noProof/>
                   </w:rPr>
-                  <w:t>35</w:t>
+                  <w:t>29</w:t>
                 </w:r>
                 <w:r>
                   <w:rPr>
@@ -17713,6 +17534,7 @@
     <w:rsid w:val="00652B4F"/>
     <w:rsid w:val="007C1D35"/>
     <w:rsid w:val="009F6DC6"/>
+    <w:rsid w:val="00E32134"/>
     <w:rsid w:val="00E90D6F"/>
     <w:rsid w:val="00F46BDB"/>
     <w:rsid w:val="00FE1520"/>
@@ -18470,7 +18292,7 @@
 </file>
 
 <file path=customXml/itemProps2.xml><?xml version="1.0" encoding="utf-8"?>
-<ds:datastoreItem xmlns:ds="http://schemas.openxmlformats.org/officeDocument/2006/customXml" ds:itemID="{5DEDCA3A-40B6-4184-B8AE-8BC52C09C4C2}">
+<ds:datastoreItem xmlns:ds="http://schemas.openxmlformats.org/officeDocument/2006/customXml" ds:itemID="{A6ADB358-8E53-4880-9964-50DB557A0147}">
   <ds:schemaRefs>
     <ds:schemaRef ds:uri="http://schemas.openxmlformats.org/officeDocument/2006/bibliography"/>
   </ds:schemaRefs>

</xml_diff>